<commit_message>
#125 Continued req. testing
Requirement testing continued for Generate Schedule and Manage Users
</commit_message>
<xml_diff>
--- a/Deliverable-3/Testing - Generate Schedule.docx
+++ b/Deliverable-3/Testing - Generate Schedule.docx
@@ -240,13 +240,7 @@
               <w:rPr>
                 <w:lang w:val="en-CA"/>
               </w:rPr>
-              <w:t>6</w:t>
-            </w:r>
-            <w:r>
-              <w:rPr>
-                <w:lang w:val="en-CA"/>
-              </w:rPr>
-              <w:t>.1</w:t>
+              <w:t>6.1</w:t>
             </w:r>
           </w:p>
         </w:tc>
@@ -311,33 +305,33 @@
               <w:rPr>
                 <w:lang w:val="en-CA"/>
               </w:rPr>
-              <w:t>List of all courses offered in the selected year are shown.</w:t>
-            </w:r>
-          </w:p>
-        </w:tc>
-        <w:tc>
-          <w:tcPr>
-            <w:tcW w:w="1870" w:type="dxa"/>
-            <w:tcBorders>
-              <w:top w:val="single" w:sz="4" w:space="0" w:color="auto"/>
-              <w:left w:val="single" w:sz="4" w:space="0" w:color="auto"/>
-              <w:bottom w:val="single" w:sz="4" w:space="0" w:color="auto"/>
-              <w:right w:val="single" w:sz="4" w:space="0" w:color="auto"/>
-            </w:tcBorders>
-            <w:shd w:val="clear" w:color="auto" w:fill="E2EFD9" w:themeFill="accent6" w:themeFillTint="33"/>
-            <w:hideMark/>
-          </w:tcPr>
-          <w:p>
-            <w:pPr>
-              <w:rPr>
-                <w:lang w:val="en-CA"/>
-              </w:rPr>
-            </w:pPr>
-            <w:r>
-              <w:rPr>
-                <w:lang w:val="en-CA"/>
-              </w:rPr>
-              <w:t>List of all courses offered in the selected year are shown.</w:t>
+              <w:t>All courses for each semester in each academic year selected is displayed.</w:t>
+            </w:r>
+          </w:p>
+        </w:tc>
+        <w:tc>
+          <w:tcPr>
+            <w:tcW w:w="1870" w:type="dxa"/>
+            <w:tcBorders>
+              <w:top w:val="single" w:sz="4" w:space="0" w:color="auto"/>
+              <w:left w:val="single" w:sz="4" w:space="0" w:color="auto"/>
+              <w:bottom w:val="single" w:sz="4" w:space="0" w:color="auto"/>
+              <w:right w:val="single" w:sz="4" w:space="0" w:color="auto"/>
+            </w:tcBorders>
+            <w:shd w:val="clear" w:color="auto" w:fill="E2EFD9" w:themeFill="accent6" w:themeFillTint="33"/>
+            <w:hideMark/>
+          </w:tcPr>
+          <w:p>
+            <w:pPr>
+              <w:rPr>
+                <w:lang w:val="en-CA"/>
+              </w:rPr>
+            </w:pPr>
+            <w:r>
+              <w:rPr>
+                <w:lang w:val="en-CA"/>
+              </w:rPr>
+              <w:t>All courses for each semester in each academic year selected is displayed.</w:t>
             </w:r>
           </w:p>
         </w:tc>
@@ -450,33 +444,33 @@
               <w:rPr>
                 <w:lang w:val="en-CA"/>
               </w:rPr>
-              <w:t>List of all courses offered in the selected year are shown</w:t>
-            </w:r>
-          </w:p>
-        </w:tc>
-        <w:tc>
-          <w:tcPr>
-            <w:tcW w:w="1870" w:type="dxa"/>
-            <w:tcBorders>
-              <w:top w:val="single" w:sz="4" w:space="0" w:color="auto"/>
-              <w:left w:val="single" w:sz="4" w:space="0" w:color="auto"/>
-              <w:bottom w:val="single" w:sz="4" w:space="0" w:color="auto"/>
-              <w:right w:val="single" w:sz="4" w:space="0" w:color="auto"/>
-            </w:tcBorders>
-            <w:shd w:val="clear" w:color="auto" w:fill="E2EFD9" w:themeFill="accent6" w:themeFillTint="33"/>
-            <w:hideMark/>
-          </w:tcPr>
-          <w:p>
-            <w:pPr>
-              <w:rPr>
-                <w:lang w:val="en-CA"/>
-              </w:rPr>
-            </w:pPr>
-            <w:r>
-              <w:rPr>
-                <w:lang w:val="en-CA"/>
-              </w:rPr>
-              <w:t>List of all courses offered in the selected year are shown</w:t>
+              <w:t>All courses for each semester in each academic year selected is displayed.</w:t>
+            </w:r>
+          </w:p>
+        </w:tc>
+        <w:tc>
+          <w:tcPr>
+            <w:tcW w:w="1870" w:type="dxa"/>
+            <w:tcBorders>
+              <w:top w:val="single" w:sz="4" w:space="0" w:color="auto"/>
+              <w:left w:val="single" w:sz="4" w:space="0" w:color="auto"/>
+              <w:bottom w:val="single" w:sz="4" w:space="0" w:color="auto"/>
+              <w:right w:val="single" w:sz="4" w:space="0" w:color="auto"/>
+            </w:tcBorders>
+            <w:shd w:val="clear" w:color="auto" w:fill="E2EFD9" w:themeFill="accent6" w:themeFillTint="33"/>
+            <w:hideMark/>
+          </w:tcPr>
+          <w:p>
+            <w:pPr>
+              <w:rPr>
+                <w:lang w:val="en-CA"/>
+              </w:rPr>
+            </w:pPr>
+            <w:r>
+              <w:rPr>
+                <w:lang w:val="en-CA"/>
+              </w:rPr>
+              <w:t>All courses for each semester in each academic year selected is displayed.</w:t>
             </w:r>
           </w:p>
         </w:tc>
@@ -1029,7 +1023,17 @@
               <w:rPr>
                 <w:lang w:val="en-CA"/>
               </w:rPr>
-              <w:t>Empty error message pops up.</w:t>
+              <w:t>Empty error message pops up:</w:t>
+            </w:r>
+          </w:p>
+          <w:p>
+            <w:pPr>
+              <w:rPr>
+                <w:lang w:val="en-CA"/>
+              </w:rPr>
+            </w:pPr>
+            <w:r>
+              <w:t>[]</w:t>
             </w:r>
           </w:p>
         </w:tc>
@@ -1132,86 +1136,80 @@
               <w:rPr>
                 <w:lang w:val="en-CA"/>
               </w:rPr>
-              <w:t xml:space="preserve">No courses are </w:t>
-            </w:r>
+              <w:t>No courses are displayed: ‘no result’</w:t>
+            </w:r>
+          </w:p>
+        </w:tc>
+        <w:tc>
+          <w:tcPr>
+            <w:tcW w:w="1870" w:type="dxa"/>
+            <w:tcBorders>
+              <w:top w:val="single" w:sz="4" w:space="0" w:color="auto"/>
+              <w:left w:val="single" w:sz="4" w:space="0" w:color="auto"/>
+              <w:bottom w:val="single" w:sz="4" w:space="0" w:color="auto"/>
+              <w:right w:val="single" w:sz="4" w:space="0" w:color="auto"/>
+            </w:tcBorders>
+            <w:shd w:val="clear" w:color="auto" w:fill="E2EFD9" w:themeFill="accent6" w:themeFillTint="33"/>
+          </w:tcPr>
+          <w:p>
+            <w:pPr>
+              <w:rPr>
+                <w:lang w:val="en-CA"/>
+              </w:rPr>
+            </w:pPr>
+            <w:r>
+              <w:rPr>
+                <w:lang w:val="en-CA"/>
+              </w:rPr>
+              <w:t>No courses are displayed: ‘no result’</w:t>
+            </w:r>
+          </w:p>
+        </w:tc>
+        <w:tc>
+          <w:tcPr>
+            <w:tcW w:w="1870" w:type="dxa"/>
+            <w:tcBorders>
+              <w:top w:val="single" w:sz="4" w:space="0" w:color="auto"/>
+              <w:left w:val="single" w:sz="4" w:space="0" w:color="auto"/>
+              <w:bottom w:val="single" w:sz="4" w:space="0" w:color="auto"/>
+              <w:right w:val="single" w:sz="4" w:space="0" w:color="auto"/>
+            </w:tcBorders>
+            <w:shd w:val="clear" w:color="auto" w:fill="E2EFD9" w:themeFill="accent6" w:themeFillTint="33"/>
+          </w:tcPr>
+          <w:p>
+            <w:pPr>
+              <w:rPr>
+                <w:lang w:val="en-CA"/>
+              </w:rPr>
+            </w:pPr>
+            <w:r>
+              <w:rPr>
+                <w:lang w:val="en-CA"/>
+              </w:rPr>
+              <w:t>Pass</w:t>
+            </w:r>
+          </w:p>
+        </w:tc>
+      </w:tr>
+      <w:tr>
+        <w:tc>
+          <w:tcPr>
+            <w:tcW w:w="1271" w:type="dxa"/>
+            <w:tcBorders>
+              <w:top w:val="single" w:sz="4" w:space="0" w:color="auto"/>
+              <w:left w:val="single" w:sz="4" w:space="0" w:color="auto"/>
+              <w:bottom w:val="single" w:sz="4" w:space="0" w:color="auto"/>
+              <w:right w:val="single" w:sz="4" w:space="0" w:color="auto"/>
+            </w:tcBorders>
+          </w:tcPr>
+          <w:p>
+            <w:pPr>
+              <w:rPr>
+                <w:lang w:val="en-CA"/>
+              </w:rPr>
+            </w:pPr>
             <w:bookmarkStart w:id="0" w:name="_GoBack"/>
             <w:bookmarkEnd w:id="0"/>
-            <w:r>
-              <w:rPr>
-                <w:lang w:val="en-CA"/>
-              </w:rPr>
-              <w:t>displayed: ‘no result’</w:t>
-            </w:r>
-          </w:p>
-        </w:tc>
-        <w:tc>
-          <w:tcPr>
-            <w:tcW w:w="1870" w:type="dxa"/>
-            <w:tcBorders>
-              <w:top w:val="single" w:sz="4" w:space="0" w:color="auto"/>
-              <w:left w:val="single" w:sz="4" w:space="0" w:color="auto"/>
-              <w:bottom w:val="single" w:sz="4" w:space="0" w:color="auto"/>
-              <w:right w:val="single" w:sz="4" w:space="0" w:color="auto"/>
-            </w:tcBorders>
-            <w:shd w:val="clear" w:color="auto" w:fill="E2EFD9" w:themeFill="accent6" w:themeFillTint="33"/>
-          </w:tcPr>
-          <w:p>
-            <w:pPr>
-              <w:rPr>
-                <w:lang w:val="en-CA"/>
-              </w:rPr>
-            </w:pPr>
-            <w:r>
-              <w:rPr>
-                <w:lang w:val="en-CA"/>
-              </w:rPr>
-              <w:t>No courses are displayed: ‘no result’</w:t>
-            </w:r>
-          </w:p>
-        </w:tc>
-        <w:tc>
-          <w:tcPr>
-            <w:tcW w:w="1870" w:type="dxa"/>
-            <w:tcBorders>
-              <w:top w:val="single" w:sz="4" w:space="0" w:color="auto"/>
-              <w:left w:val="single" w:sz="4" w:space="0" w:color="auto"/>
-              <w:bottom w:val="single" w:sz="4" w:space="0" w:color="auto"/>
-              <w:right w:val="single" w:sz="4" w:space="0" w:color="auto"/>
-            </w:tcBorders>
-            <w:shd w:val="clear" w:color="auto" w:fill="E2EFD9" w:themeFill="accent6" w:themeFillTint="33"/>
-          </w:tcPr>
-          <w:p>
-            <w:pPr>
-              <w:rPr>
-                <w:lang w:val="en-CA"/>
-              </w:rPr>
-            </w:pPr>
-            <w:r>
-              <w:rPr>
-                <w:lang w:val="en-CA"/>
-              </w:rPr>
-              <w:t>Pass</w:t>
-            </w:r>
-          </w:p>
-        </w:tc>
-      </w:tr>
-      <w:tr>
-        <w:tc>
-          <w:tcPr>
-            <w:tcW w:w="1271" w:type="dxa"/>
-            <w:tcBorders>
-              <w:top w:val="single" w:sz="4" w:space="0" w:color="auto"/>
-              <w:left w:val="single" w:sz="4" w:space="0" w:color="auto"/>
-              <w:bottom w:val="single" w:sz="4" w:space="0" w:color="auto"/>
-              <w:right w:val="single" w:sz="4" w:space="0" w:color="auto"/>
-            </w:tcBorders>
-          </w:tcPr>
-          <w:p>
-            <w:pPr>
-              <w:rPr>
-                <w:lang w:val="en-CA"/>
-              </w:rPr>
-            </w:pPr>
           </w:p>
         </w:tc>
         <w:tc>
@@ -1699,7 +1697,6 @@
   <w:style w:type="character" w:default="1" w:styleId="DefaultParagraphFont">
     <w:name w:val="Default Paragraph Font"/>
     <w:uiPriority w:val="1"/>
-    <w:semiHidden/>
     <w:unhideWhenUsed/>
   </w:style>
   <w:style w:type="table" w:default="1" w:styleId="TableNormal">

</xml_diff>

<commit_message>
#125 #129 Manual and tests
Search sections of the users manual have been updated.
More tests added to the tests table.
</commit_message>
<xml_diff>
--- a/Deliverable-3/Testing - Generate Schedule.docx
+++ b/Deliverable-3/Testing - Generate Schedule.docx
@@ -740,34 +740,48 @@
               <w:rPr>
                 <w:lang w:val="en-CA"/>
               </w:rPr>
-              <w:t>Only courses that match the time filter are shown.</w:t>
-            </w:r>
-          </w:p>
-        </w:tc>
-        <w:tc>
-          <w:tcPr>
-            <w:tcW w:w="1870" w:type="dxa"/>
-            <w:tcBorders>
-              <w:top w:val="single" w:sz="4" w:space="0" w:color="auto"/>
-              <w:left w:val="single" w:sz="4" w:space="0" w:color="auto"/>
-              <w:bottom w:val="single" w:sz="4" w:space="0" w:color="auto"/>
-              <w:right w:val="single" w:sz="4" w:space="0" w:color="auto"/>
-            </w:tcBorders>
-            <w:shd w:val="clear" w:color="auto" w:fill="E2EFD9" w:themeFill="accent6" w:themeFillTint="33"/>
-            <w:hideMark/>
-          </w:tcPr>
-          <w:p>
-            <w:pPr>
-              <w:rPr>
-                <w:lang w:val="en-CA"/>
-              </w:rPr>
-            </w:pPr>
-            <w:r>
-              <w:rPr>
-                <w:lang w:val="en-CA"/>
-              </w:rPr>
-              <w:t>Only courses that match the time filter are shown.</w:t>
-            </w:r>
+              <w:t>Only courses that match the time filter are shown</w:t>
+            </w:r>
+            <w:r>
+              <w:rPr>
+                <w:lang w:val="en-CA"/>
+              </w:rPr>
+              <w:t>, no result found if no classes match the time criteria</w:t>
+            </w:r>
+            <w:r>
+              <w:rPr>
+                <w:lang w:val="en-CA"/>
+              </w:rPr>
+              <w:t>.</w:t>
+            </w:r>
+          </w:p>
+        </w:tc>
+        <w:tc>
+          <w:tcPr>
+            <w:tcW w:w="1870" w:type="dxa"/>
+            <w:tcBorders>
+              <w:top w:val="single" w:sz="4" w:space="0" w:color="auto"/>
+              <w:left w:val="single" w:sz="4" w:space="0" w:color="auto"/>
+              <w:bottom w:val="single" w:sz="4" w:space="0" w:color="auto"/>
+              <w:right w:val="single" w:sz="4" w:space="0" w:color="auto"/>
+            </w:tcBorders>
+            <w:shd w:val="clear" w:color="auto" w:fill="E2EFD9" w:themeFill="accent6" w:themeFillTint="33"/>
+            <w:hideMark/>
+          </w:tcPr>
+          <w:p>
+            <w:pPr>
+              <w:rPr>
+                <w:lang w:val="en-CA"/>
+              </w:rPr>
+            </w:pPr>
+            <w:r>
+              <w:rPr>
+                <w:lang w:val="en-CA"/>
+              </w:rPr>
+              <w:t>Only courses that match the time filter are shown, no result found if no classes match the time criteria.</w:t>
+            </w:r>
+            <w:bookmarkStart w:id="0" w:name="_GoBack"/>
+            <w:bookmarkEnd w:id="0"/>
           </w:p>
         </w:tc>
         <w:tc>
@@ -1208,8 +1222,6 @@
                 <w:lang w:val="en-CA"/>
               </w:rPr>
             </w:pPr>
-            <w:bookmarkStart w:id="0" w:name="_GoBack"/>
-            <w:bookmarkEnd w:id="0"/>
           </w:p>
         </w:tc>
         <w:tc>
@@ -1697,6 +1709,7 @@
   <w:style w:type="character" w:default="1" w:styleId="DefaultParagraphFont">
     <w:name w:val="Default Paragraph Font"/>
     <w:uiPriority w:val="1"/>
+    <w:semiHidden/>
     <w:unhideWhenUsed/>
   </w:style>
   <w:style w:type="table" w:default="1" w:styleId="TableNormal">

</xml_diff>